<commit_message>
Permission changes done only
</commit_message>
<xml_diff>
--- a/DevOps-Study/AWS/ELB_&_ASG.docx
+++ b/DevOps-Study/AWS/ELB_&_ASG.docx
@@ -4,6 +4,27 @@
   <w:body>
     <w:p>
       <w:pPr>
+        <w:ind w:left="360"/>
+        <w:rPr>
+          <w:b/>
+          <w:bCs/>
+          <w:sz w:val="28"/>
+          <w:szCs w:val="28"/>
+        </w:rPr>
+      </w:pPr>
+      <w:r>
+        <w:rPr>
+          <w:b/>
+          <w:bCs/>
+          <w:sz w:val="28"/>
+          <w:szCs w:val="28"/>
+        </w:rPr>
+        <w:t>Elastic Load Balancer</w:t>
+      </w:r>
+    </w:p>
+    <w:p>
+      <w:pPr>
+        <w:pStyle w:val="ListParagraph"/>
         <w:numPr>
           <w:ilvl w:val="0"/>
           <w:numId w:val="6"/>
@@ -13,33 +34,6 @@
           <w:szCs w:val="28"/>
         </w:rPr>
       </w:pPr>
-      <w:r>
-        <w:rPr>
-          <w:b/>
-          <w:bCs/>
-          <w:sz w:val="28"/>
-          <w:szCs w:val="28"/>
-        </w:rPr>
-        <w:t>ELB</w:t>
-      </w:r>
-      <w:r>
-        <w:rPr>
-          <w:b/>
-          <w:bCs/>
-          <w:sz w:val="28"/>
-          <w:szCs w:val="28"/>
-        </w:rPr>
-        <w:br/>
-      </w:r>
-      <w:r>
-        <w:rPr>
-          <w:b/>
-          <w:bCs/>
-          <w:sz w:val="28"/>
-          <w:szCs w:val="28"/>
-        </w:rPr>
-        <w:br/>
-      </w:r>
       <w:r>
         <w:rPr>
           <w:b/>
@@ -1605,27 +1599,7 @@
           <w:sz w:val="28"/>
           <w:szCs w:val="28"/>
         </w:rPr>
-        <w:t xml:space="preserve">Auto Scaling helps with cost optimization by adding or removing instances based on demand, thus reducing the </w:t>
-      </w:r>
-      <w:proofErr w:type="gramStart"/>
-      <w:r>
-        <w:rPr>
-          <w:i/>
-          <w:iCs/>
-          <w:sz w:val="28"/>
-          <w:szCs w:val="28"/>
-        </w:rPr>
-        <w:t>amount</w:t>
-      </w:r>
-      <w:proofErr w:type="gramEnd"/>
-      <w:r>
-        <w:rPr>
-          <w:i/>
-          <w:iCs/>
-          <w:sz w:val="28"/>
-          <w:szCs w:val="28"/>
-        </w:rPr>
-        <w:t xml:space="preserve"> of resources needed to pay for when demand is low and avoiding running out of resources when demand is high.</w:t>
+        <w:t>Auto Scaling helps with cost optimization by adding or removing instances based on demand, thus reducing the amount of resources needed to pay for when demand is low and avoiding running out of resources when demand is high.</w:t>
       </w:r>
     </w:p>
     <w:p>
@@ -2064,7 +2038,7 @@
   <w:abstractNum w:abstractNumId="1" w15:restartNumberingAfterBreak="0">
     <w:nsid w:val="164F00E9"/>
     <w:multiLevelType w:val="multilevel"/>
-    <w:tmpl w:val="32DA2C1C"/>
+    <w:tmpl w:val="EF1E0520"/>
     <w:lvl w:ilvl="0">
       <w:start w:val="1"/>
       <w:numFmt w:val="decimal"/>
@@ -2076,6 +2050,9 @@
         </w:tabs>
         <w:ind w:left="720" w:hanging="360"/>
       </w:pPr>
+      <w:rPr>
+        <w:rFonts w:asciiTheme="minorHAnsi" w:eastAsiaTheme="minorHAnsi" w:hAnsiTheme="minorHAnsi" w:cstheme="minorBidi"/>
+      </w:rPr>
     </w:lvl>
     <w:lvl w:ilvl="1">
       <w:start w:val="1"/>
@@ -3191,6 +3168,7 @@
   <w:style w:type="character" w:default="1" w:styleId="DefaultParagraphFont">
     <w:name w:val="Default Paragraph Font"/>
     <w:uiPriority w:val="1"/>
+    <w:semiHidden/>
     <w:unhideWhenUsed/>
   </w:style>
   <w:style w:type="table" w:default="1" w:styleId="TableNormal">

</xml_diff>